<commit_message>
Created lots of testing for different files. Currently on 73.8 coverage. Need to test ims.
</commit_message>
<xml_diff>
--- a/Documents/User Stories .docx
+++ b/Documents/User Stories .docx
@@ -323,6 +323,225 @@
             </a:graphic>
           </wp:inline>
         </w:drawing>
+      </w:r>
+    </w:p>
+    <w:p>
+      <w:r>
+        <w:rPr>
+          <w:noProof/>
+        </w:rPr>
+        <w:lastRenderedPageBreak/>
+        <w:drawing>
+          <wp:inline distT="0" distB="0" distL="0" distR="0" wp14:anchorId="17D43662" wp14:editId="4336FB3C">
+            <wp:extent cx="5686425" cy="2590165"/>
+            <wp:effectExtent l="0" t="0" r="9525" b="635"/>
+            <wp:docPr id="3" name="Picture 3"/>
+            <wp:cNvGraphicFramePr>
+              <a:graphicFrameLocks xmlns:a="http://schemas.openxmlformats.org/drawingml/2006/main" noChangeAspect="1"/>
+            </wp:cNvGraphicFramePr>
+            <a:graphic xmlns:a="http://schemas.openxmlformats.org/drawingml/2006/main">
+              <a:graphicData uri="http://schemas.openxmlformats.org/drawingml/2006/picture">
+                <pic:pic xmlns:pic="http://schemas.openxmlformats.org/drawingml/2006/picture">
+                  <pic:nvPicPr>
+                    <pic:cNvPr id="1" name=""/>
+                    <pic:cNvPicPr/>
+                  </pic:nvPicPr>
+                  <pic:blipFill rotWithShape="1">
+                    <a:blip r:embed="rId7"/>
+                    <a:srcRect t="16568" r="786"/>
+                    <a:stretch/>
+                  </pic:blipFill>
+                  <pic:spPr bwMode="auto">
+                    <a:xfrm>
+                      <a:off x="0" y="0"/>
+                      <a:ext cx="5686425" cy="2590165"/>
+                    </a:xfrm>
+                    <a:prstGeom prst="rect">
+                      <a:avLst/>
+                    </a:prstGeom>
+                    <a:ln>
+                      <a:noFill/>
+                    </a:ln>
+                    <a:extLst>
+                      <a:ext uri="{53640926-AAD7-44D8-BBD7-CCE9431645EC}">
+                        <a14:shadowObscured xmlns:a14="http://schemas.microsoft.com/office/drawing/2010/main"/>
+                      </a:ext>
+                    </a:extLst>
+                  </pic:spPr>
+                </pic:pic>
+              </a:graphicData>
+            </a:graphic>
+          </wp:inline>
+        </w:drawing>
+      </w:r>
+    </w:p>
+    <w:p>
+      <w:r>
+        <w:t>First week sprint was for items and customers able to CRUD.</w:t>
+      </w:r>
+    </w:p>
+    <w:p>
+      <w:r>
+        <w:rPr>
+          <w:noProof/>
+        </w:rPr>
+        <w:drawing>
+          <wp:inline distT="0" distB="0" distL="0" distR="0" wp14:anchorId="1BF3FC3E" wp14:editId="40B10235">
+            <wp:extent cx="5731510" cy="1685925"/>
+            <wp:effectExtent l="0" t="0" r="2540" b="9525"/>
+            <wp:docPr id="4" name="Picture 4"/>
+            <wp:cNvGraphicFramePr>
+              <a:graphicFrameLocks xmlns:a="http://schemas.openxmlformats.org/drawingml/2006/main" noChangeAspect="1"/>
+            </wp:cNvGraphicFramePr>
+            <a:graphic xmlns:a="http://schemas.openxmlformats.org/drawingml/2006/main">
+              <a:graphicData uri="http://schemas.openxmlformats.org/drawingml/2006/picture">
+                <pic:pic xmlns:pic="http://schemas.openxmlformats.org/drawingml/2006/picture">
+                  <pic:nvPicPr>
+                    <pic:cNvPr id="1" name=""/>
+                    <pic:cNvPicPr/>
+                  </pic:nvPicPr>
+                  <pic:blipFill rotWithShape="1">
+                    <a:blip r:embed="rId8"/>
+                    <a:srcRect t="17182" b="28513"/>
+                    <a:stretch/>
+                  </pic:blipFill>
+                  <pic:spPr bwMode="auto">
+                    <a:xfrm>
+                      <a:off x="0" y="0"/>
+                      <a:ext cx="5731510" cy="1685925"/>
+                    </a:xfrm>
+                    <a:prstGeom prst="rect">
+                      <a:avLst/>
+                    </a:prstGeom>
+                    <a:ln>
+                      <a:noFill/>
+                    </a:ln>
+                    <a:extLst>
+                      <a:ext uri="{53640926-AAD7-44D8-BBD7-CCE9431645EC}">
+                        <a14:shadowObscured xmlns:a14="http://schemas.microsoft.com/office/drawing/2010/main"/>
+                      </a:ext>
+                    </a:extLst>
+                  </pic:spPr>
+                </pic:pic>
+              </a:graphicData>
+            </a:graphic>
+          </wp:inline>
+        </w:drawing>
+      </w:r>
+      <w:r>
+        <w:t xml:space="preserve"> </w:t>
+      </w:r>
+      <w:r>
+        <w:t xml:space="preserve">First made sure all the customer customer stories where working </w:t>
+      </w:r>
+    </w:p>
+    <w:p>
+      <w:r>
+        <w:rPr>
+          <w:noProof/>
+        </w:rPr>
+        <w:drawing>
+          <wp:inline distT="0" distB="0" distL="0" distR="0" wp14:anchorId="1457C30D" wp14:editId="05E2752F">
+            <wp:extent cx="1864360" cy="2171065"/>
+            <wp:effectExtent l="0" t="0" r="2540" b="635"/>
+            <wp:docPr id="5" name="Picture 5"/>
+            <wp:cNvGraphicFramePr>
+              <a:graphicFrameLocks xmlns:a="http://schemas.openxmlformats.org/drawingml/2006/main" noChangeAspect="1"/>
+            </wp:cNvGraphicFramePr>
+            <a:graphic xmlns:a="http://schemas.openxmlformats.org/drawingml/2006/main">
+              <a:graphicData uri="http://schemas.openxmlformats.org/drawingml/2006/picture">
+                <pic:pic xmlns:pic="http://schemas.openxmlformats.org/drawingml/2006/picture">
+                  <pic:nvPicPr>
+                    <pic:cNvPr id="1" name=""/>
+                    <pic:cNvPicPr/>
+                  </pic:nvPicPr>
+                  <pic:blipFill rotWithShape="1">
+                    <a:blip r:embed="rId9"/>
+                    <a:srcRect l="67472" t="30068"/>
+                    <a:stretch/>
+                  </pic:blipFill>
+                  <pic:spPr bwMode="auto">
+                    <a:xfrm>
+                      <a:off x="0" y="0"/>
+                      <a:ext cx="1864360" cy="2171065"/>
+                    </a:xfrm>
+                    <a:prstGeom prst="rect">
+                      <a:avLst/>
+                    </a:prstGeom>
+                    <a:ln>
+                      <a:noFill/>
+                    </a:ln>
+                    <a:extLst>
+                      <a:ext uri="{53640926-AAD7-44D8-BBD7-CCE9431645EC}">
+                        <a14:shadowObscured xmlns:a14="http://schemas.microsoft.com/office/drawing/2010/main"/>
+                      </a:ext>
+                    </a:extLst>
+                  </pic:spPr>
+                </pic:pic>
+              </a:graphicData>
+            </a:graphic>
+          </wp:inline>
+        </w:drawing>
+      </w:r>
+    </w:p>
+    <w:p>
+      <w:r>
+        <w:t>Finished item and customers. Both able to CRUD.</w:t>
+      </w:r>
+    </w:p>
+    <w:p>
+      <w:r>
+        <w:rPr>
+          <w:noProof/>
+        </w:rPr>
+        <w:lastRenderedPageBreak/>
+        <w:drawing>
+          <wp:inline distT="0" distB="0" distL="0" distR="0" wp14:anchorId="2AFCD44D" wp14:editId="47BF2B29">
+            <wp:extent cx="5731510" cy="1714500"/>
+            <wp:effectExtent l="0" t="0" r="2540" b="0"/>
+            <wp:docPr id="6" name="Picture 6"/>
+            <wp:cNvGraphicFramePr>
+              <a:graphicFrameLocks xmlns:a="http://schemas.openxmlformats.org/drawingml/2006/main" noChangeAspect="1"/>
+            </wp:cNvGraphicFramePr>
+            <a:graphic xmlns:a="http://schemas.openxmlformats.org/drawingml/2006/main">
+              <a:graphicData uri="http://schemas.openxmlformats.org/drawingml/2006/picture">
+                <pic:pic xmlns:pic="http://schemas.openxmlformats.org/drawingml/2006/picture">
+                  <pic:nvPicPr>
+                    <pic:cNvPr id="1" name=""/>
+                    <pic:cNvPicPr/>
+                  </pic:nvPicPr>
+                  <pic:blipFill rotWithShape="1">
+                    <a:blip r:embed="rId10"/>
+                    <a:srcRect t="17182" b="27593"/>
+                    <a:stretch/>
+                  </pic:blipFill>
+                  <pic:spPr bwMode="auto">
+                    <a:xfrm>
+                      <a:off x="0" y="0"/>
+                      <a:ext cx="5731510" cy="1714500"/>
+                    </a:xfrm>
+                    <a:prstGeom prst="rect">
+                      <a:avLst/>
+                    </a:prstGeom>
+                    <a:ln>
+                      <a:noFill/>
+                    </a:ln>
+                    <a:extLst>
+                      <a:ext uri="{53640926-AAD7-44D8-BBD7-CCE9431645EC}">
+                        <a14:shadowObscured xmlns:a14="http://schemas.microsoft.com/office/drawing/2010/main"/>
+                      </a:ext>
+                    </a:extLst>
+                  </pic:spPr>
+                </pic:pic>
+              </a:graphicData>
+            </a:graphic>
+          </wp:inline>
+        </w:drawing>
+      </w:r>
+    </w:p>
+    <w:p>
+      <w:r>
+        <w:t>Started working on being able to CRUD with orders. Completed that and then moved on to the final 3 customer stories.</w:t>
       </w:r>
     </w:p>
     <w:sectPr>

</xml_diff>